<commit_message>
Fix minor typos in Word source files
</commit_message>
<xml_diff>
--- a/doc-src/docx/Indigo Book 2d ed Final Front Matter.docx
+++ b/doc-src/docx/Indigo Book 2d ed Final Front Matter.docx
@@ -491,7 +491,23 @@
           <w:rFonts w:ascii="Georgia" w:hAnsi="Georgia"/>
           <w:color w:val="000000"/>
         </w:rPr>
-        <w:t xml:space="preserve"> and Romig et al., </w:t>
+        <w:t xml:space="preserve"> and </w:t>
+      </w:r>
+      <w:proofErr w:type="spellStart"/>
+      <w:r>
+        <w:rPr>
+          <w:rFonts w:ascii="Georgia" w:hAnsi="Georgia"/>
+          <w:color w:val="000000"/>
+        </w:rPr>
+        <w:t>Romig</w:t>
+      </w:r>
+      <w:proofErr w:type="spellEnd"/>
+      <w:r>
+        <w:rPr>
+          <w:rFonts w:ascii="Georgia" w:hAnsi="Georgia"/>
+          <w:color w:val="000000"/>
+        </w:rPr>
+        <w:t xml:space="preserve"> et al., </w:t>
       </w:r>
       <w:r>
         <w:rPr>
@@ -545,7 +561,11 @@
         <w:t>Table of Contents</w:t>
       </w:r>
     </w:p>
-    <w:p/>
+    <w:p>
+      <w:r>
+        <w:t>[ToC]</w:t>
+      </w:r>
+    </w:p>
     <w:p>
       <w:pPr>
         <w:pStyle w:val="Heading3"/>
@@ -1212,23 +1232,7 @@
           <w:rFonts w:ascii="Georgia" w:hAnsi="Georgia"/>
           <w:color w:val="000000"/>
         </w:rPr>
-        <w:t xml:space="preserve"> was compiled by Professor Jennifer Murphy Romig with assistance from students at the Emory University School of </w:t>
-      </w:r>
-      <w:proofErr w:type="gramStart"/>
-      <w:r>
-        <w:rPr>
-          <w:rFonts w:ascii="Georgia" w:hAnsi="Georgia"/>
-          <w:color w:val="000000"/>
-        </w:rPr>
-        <w:t>Law, and</w:t>
-      </w:r>
-      <w:proofErr w:type="gramEnd"/>
-      <w:r>
-        <w:rPr>
-          <w:rFonts w:ascii="Georgia" w:hAnsi="Georgia"/>
-          <w:color w:val="000000"/>
-        </w:rPr>
-        <w:t xml:space="preserve"> published in 2021. In the five years since the first edition of </w:t>
+        <w:t xml:space="preserve"> was compiled by Professor Jennifer Murphy Romig with assistance from students at the Emory University School of Law, and published in 2021. In the five years since the first edition of </w:t>
       </w:r>
       <w:r>
         <w:rPr>
@@ -2538,6 +2542,15 @@
 </file>
 
 <file path=customXml/item1.xml><?xml version="1.0" encoding="utf-8"?>
+<?mso-contentType ?>
+<FormTemplates xmlns="http://schemas.microsoft.com/sharepoint/v3/contenttype/forms">
+  <Display>DocumentLibraryForm</Display>
+  <Edit>DocumentLibraryForm</Edit>
+  <New>DocumentLibraryForm</New>
+</FormTemplates>
+</file>
+
+<file path=customXml/item2.xml><?xml version="1.0" encoding="utf-8"?>
 <ct:contentTypeSchema xmlns:ct="http://schemas.microsoft.com/office/2006/metadata/contentType" xmlns:ma="http://schemas.microsoft.com/office/2006/metadata/properties/metaAttributes" ct:_="" ma:_="" ma:contentTypeName="Document" ma:contentTypeID="0x0101006D23C7E7636C57418F1DA5EB1213F19B" ma:contentTypeVersion="8" ma:contentTypeDescription="Create a new document." ma:contentTypeScope="" ma:versionID="5da8b40e23e4a78517c1a7d267d03deb">
   <xsd:schema xmlns:xsd="http://www.w3.org/2001/XMLSchema" xmlns:xs="http://www.w3.org/2001/XMLSchema" xmlns:p="http://schemas.microsoft.com/office/2006/metadata/properties" xmlns:ns3="72fd2ed8-3466-45e3-92b8-f63a3ad26e87" xmlns:ns4="386d5d2d-b57e-4c1d-b0d1-44a1edc7b34c" targetNamespace="http://schemas.microsoft.com/office/2006/metadata/properties" ma:root="true" ma:fieldsID="5e9fc9f68c01c73b6ffceb0c4833f50c" ns3:_="" ns4:_="">
     <xsd:import namespace="72fd2ed8-3466-45e3-92b8-f63a3ad26e87"/>
@@ -2728,15 +2741,6 @@
 </ct:contentTypeSchema>
 </file>
 
-<file path=customXml/item2.xml><?xml version="1.0" encoding="utf-8"?>
-<?mso-contentType ?>
-<FormTemplates xmlns="http://schemas.microsoft.com/sharepoint/v3/contenttype/forms">
-  <Display>DocumentLibraryForm</Display>
-  <Edit>DocumentLibraryForm</Edit>
-  <New>DocumentLibraryForm</New>
-</FormTemplates>
-</file>
-
 <file path=customXml/item3.xml><?xml version="1.0" encoding="utf-8"?>
 <p:properties xmlns:p="http://schemas.microsoft.com/office/2006/metadata/properties" xmlns:xsi="http://www.w3.org/2001/XMLSchema-instance" xmlns:pc="http://schemas.microsoft.com/office/infopath/2007/PartnerControls">
   <documentManagement/>
@@ -2744,6 +2748,14 @@
 </file>
 
 <file path=customXml/itemProps1.xml><?xml version="1.0" encoding="utf-8"?>
+<ds:datastoreItem xmlns:ds="http://schemas.openxmlformats.org/officeDocument/2006/customXml" ds:itemID="{60F4A5C5-75FD-4641-BCDA-B784CBE4E26C}">
+  <ds:schemaRefs>
+    <ds:schemaRef ds:uri="http://schemas.microsoft.com/sharepoint/v3/contenttype/forms"/>
+  </ds:schemaRefs>
+</ds:datastoreItem>
+</file>
+
+<file path=customXml/itemProps2.xml><?xml version="1.0" encoding="utf-8"?>
 <ds:datastoreItem xmlns:ds="http://schemas.openxmlformats.org/officeDocument/2006/customXml" ds:itemID="{5307AB7A-554F-4620-9C03-29125E69C87C}">
   <ds:schemaRefs>
     <ds:schemaRef ds:uri="http://schemas.microsoft.com/office/2006/metadata/contentType"/>
@@ -2762,14 +2774,6 @@
 </ds:datastoreItem>
 </file>
 
-<file path=customXml/itemProps2.xml><?xml version="1.0" encoding="utf-8"?>
-<ds:datastoreItem xmlns:ds="http://schemas.openxmlformats.org/officeDocument/2006/customXml" ds:itemID="{60F4A5C5-75FD-4641-BCDA-B784CBE4E26C}">
-  <ds:schemaRefs>
-    <ds:schemaRef ds:uri="http://schemas.microsoft.com/sharepoint/v3/contenttype/forms"/>
-  </ds:schemaRefs>
-</ds:datastoreItem>
-</file>
-
 <file path=customXml/itemProps3.xml><?xml version="1.0" encoding="utf-8"?>
 <ds:datastoreItem xmlns:ds="http://schemas.openxmlformats.org/officeDocument/2006/customXml" ds:itemID="{2129A56E-677F-4B69-BDED-B972A5E94278}">
   <ds:schemaRefs>

</xml_diff>

<commit_message>
Set Introduction in its own file
</commit_message>
<xml_diff>
--- a/doc-src/docx/Indigo Book 2d ed Final Front Matter.docx
+++ b/doc-src/docx/Indigo Book 2d ed Final Front Matter.docx
@@ -2,67 +2,6 @@
 <file path=word/document.xml><?xml version="1.0" encoding="utf-8"?>
 <w:document xmlns:wpc="http://schemas.microsoft.com/office/word/2010/wordprocessingCanvas" xmlns:cx="http://schemas.microsoft.com/office/drawing/2014/chartex" xmlns:cx1="http://schemas.microsoft.com/office/drawing/2015/9/8/chartex" xmlns:cx2="http://schemas.microsoft.com/office/drawing/2015/10/21/chartex" xmlns:cx3="http://schemas.microsoft.com/office/drawing/2016/5/9/chartex" xmlns:cx4="http://schemas.microsoft.com/office/drawing/2016/5/10/chartex" xmlns:cx5="http://schemas.microsoft.com/office/drawing/2016/5/11/chartex" xmlns:cx6="http://schemas.microsoft.com/office/drawing/2016/5/12/chartex" xmlns:cx7="http://schemas.microsoft.com/office/drawing/2016/5/13/chartex" xmlns:cx8="http://schemas.microsoft.com/office/drawing/2016/5/14/chartex" xmlns:mc="http://schemas.openxmlformats.org/markup-compatibility/2006" xmlns:aink="http://schemas.microsoft.com/office/drawing/2016/ink" xmlns:am3d="http://schemas.microsoft.com/office/drawing/2017/model3d" xmlns:o="urn:schemas-microsoft-com:office:office" xmlns:r="http://schemas.openxmlformats.org/officeDocument/2006/relationships" xmlns:m="http://schemas.openxmlformats.org/officeDocument/2006/math" xmlns:v="urn:schemas-microsoft-com:vml" xmlns:wp14="http://schemas.microsoft.com/office/word/2010/wordprocessingDrawing" xmlns:wp="http://schemas.openxmlformats.org/drawingml/2006/wordprocessingDrawing" xmlns:w10="urn:schemas-microsoft-com:office:word" xmlns:w="http://schemas.openxmlformats.org/wordprocessingml/2006/main" xmlns:w14="http://schemas.microsoft.com/office/word/2010/wordml" xmlns:w15="http://schemas.microsoft.com/office/word/2012/wordml" xmlns:w16cex="http://schemas.microsoft.com/office/word/2018/wordml/cex" xmlns:w16cid="http://schemas.microsoft.com/office/word/2016/wordml/cid" xmlns:w16="http://schemas.microsoft.com/office/word/2018/wordml" xmlns:w16sdtdh="http://schemas.microsoft.com/office/word/2020/wordml/sdtdatahash" xmlns:w16se="http://schemas.microsoft.com/office/word/2015/wordml/symex" xmlns:wpg="http://schemas.microsoft.com/office/word/2010/wordprocessingGroup" xmlns:wpi="http://schemas.microsoft.com/office/word/2010/wordprocessingInk" xmlns:wne="http://schemas.microsoft.com/office/word/2006/wordml" xmlns:wps="http://schemas.microsoft.com/office/word/2010/wordprocessingShape" mc:Ignorable="w14 w15 w16se w16cid w16 w16cex w16sdtdh wp14">
   <w:body>
-    <w:p>
-      <w:pPr>
-        <w:pStyle w:val="Heading2"/>
-      </w:pPr>
-      <w:r>
-        <w:t>Skip Links</w:t>
-      </w:r>
-    </w:p>
-    <w:p>
-      <w:pPr>
-        <w:numPr>
-          <w:ilvl w:val="0"/>
-          <w:numId w:val="1"/>
-        </w:numPr>
-        <w:spacing w:before="150" w:after="90"/>
-        <w:ind w:left="585" w:firstLine="0"/>
-        <w:rPr>
-          <w:rFonts w:ascii="Georgia" w:hAnsi="Georgia"/>
-          <w:color w:val="000000"/>
-        </w:rPr>
-      </w:pPr>
-      <w:r>
-        <w:t xml:space="preserve">Skip to </w:t>
-      </w:r>
-      <w:r>
-        <w:rPr>
-          <w:rStyle w:val="Rulereferencecharacterstyle"/>
-        </w:rPr>
-        <w:t>Table of Contents</w:t>
-      </w:r>
-    </w:p>
-    <w:p>
-      <w:pPr>
-        <w:numPr>
-          <w:ilvl w:val="0"/>
-          <w:numId w:val="1"/>
-        </w:numPr>
-        <w:spacing w:before="150" w:after="90"/>
-        <w:ind w:left="585" w:firstLine="0"/>
-        <w:rPr>
-          <w:rFonts w:ascii="Georgia" w:hAnsi="Georgia"/>
-          <w:color w:val="000000"/>
-        </w:rPr>
-      </w:pPr>
-      <w:r>
-        <w:t xml:space="preserve">Skip to </w:t>
-      </w:r>
-      <w:r>
-        <w:rPr>
-          <w:rStyle w:val="Rulereferencecharacterstyle"/>
-        </w:rPr>
-        <w:t>Main Content</w:t>
-      </w:r>
-      <w:r>
-        <w:rPr>
-          <w:rFonts w:ascii="Georgia" w:hAnsi="Georgia"/>
-          <w:color w:val="000000"/>
-        </w:rPr>
-        <w:t xml:space="preserve"> </w:t>
-      </w:r>
-    </w:p>
     <w:p>
       <w:pPr>
         <w:shd w:val="clear" w:color="auto" w:fill="442327"/>
@@ -564,919 +503,6 @@
     <w:p>
       <w:r>
         <w:t>[ToC]</w:t>
-      </w:r>
-    </w:p>
-    <w:p>
-      <w:pPr>
-        <w:pStyle w:val="Heading3"/>
-      </w:pPr>
-      <w:r>
-        <w:t>Introduction</w:t>
-      </w:r>
-    </w:p>
-    <w:p>
-      <w:pPr>
-        <w:spacing w:line="360" w:lineRule="atLeast"/>
-        <w:rPr>
-          <w:rFonts w:ascii="Georgia" w:hAnsi="Georgia"/>
-          <w:color w:val="000000"/>
-        </w:rPr>
-      </w:pPr>
-    </w:p>
-    <w:p>
-      <w:pPr>
-        <w:spacing w:line="360" w:lineRule="atLeast"/>
-        <w:rPr>
-          <w:rFonts w:ascii="Georgia" w:hAnsi="Georgia"/>
-          <w:color w:val="000000"/>
-        </w:rPr>
-      </w:pPr>
-      <w:r>
-        <w:rPr>
-          <w:rFonts w:ascii="Georgia" w:hAnsi="Georgia"/>
-          <w:color w:val="000000"/>
-        </w:rPr>
-        <w:t>Welcome to </w:t>
-      </w:r>
-      <w:r>
-        <w:rPr>
-          <w:rFonts w:ascii="Georgia" w:hAnsi="Georgia"/>
-          <w:i/>
-          <w:iCs/>
-          <w:color w:val="000000"/>
-        </w:rPr>
-        <w:t>The Indigo Book</w:t>
-      </w:r>
-      <w:r>
-        <w:rPr>
-          <w:rFonts w:ascii="Georgia" w:hAnsi="Georgia"/>
-          <w:i/>
-          <w:iCs/>
-          <w:color w:val="000000"/>
-        </w:rPr>
-        <w:t xml:space="preserve"> 2.0</w:t>
-      </w:r>
-      <w:r>
-        <w:rPr>
-          <w:rFonts w:ascii="Georgia" w:hAnsi="Georgia"/>
-          <w:color w:val="000000"/>
-        </w:rPr>
-        <w:t xml:space="preserve">—a free, Creative Commons-dedicated implementation </w:t>
-      </w:r>
-      <w:r>
-        <w:rPr>
-          <w:rFonts w:ascii="Georgia" w:hAnsi="Georgia"/>
-          <w:color w:val="000000"/>
-        </w:rPr>
-        <w:t>of the uniform system of citation commonly used in United States legal documents.</w:t>
-      </w:r>
-    </w:p>
-    <w:p>
-      <w:pPr>
-        <w:spacing w:line="360" w:lineRule="atLeast"/>
-        <w:rPr>
-          <w:rFonts w:ascii="Georgia" w:hAnsi="Georgia"/>
-          <w:color w:val="000000"/>
-        </w:rPr>
-      </w:pPr>
-    </w:p>
-    <w:p>
-      <w:pPr>
-        <w:spacing w:line="360" w:lineRule="atLeast"/>
-        <w:rPr>
-          <w:rFonts w:ascii="Georgia" w:hAnsi="Georgia"/>
-          <w:color w:val="000000"/>
-        </w:rPr>
-      </w:pPr>
-      <w:r>
-        <w:rPr>
-          <w:rFonts w:ascii="Georgia" w:hAnsi="Georgia"/>
-          <w:i/>
-          <w:iCs/>
-          <w:color w:val="000000"/>
-        </w:rPr>
-        <w:t>The Indigo Book</w:t>
-      </w:r>
-      <w:r>
-        <w:rPr>
-          <w:rFonts w:ascii="Georgia" w:hAnsi="Georgia"/>
-          <w:i/>
-          <w:iCs/>
-          <w:color w:val="000000"/>
-        </w:rPr>
-        <w:t xml:space="preserve"> </w:t>
-      </w:r>
-      <w:r>
-        <w:rPr>
-          <w:rFonts w:ascii="Georgia" w:hAnsi="Georgia"/>
-          <w:color w:val="000000"/>
-        </w:rPr>
-        <w:t xml:space="preserve">(2d ed. 2021) </w:t>
-      </w:r>
-      <w:r>
-        <w:rPr>
-          <w:rFonts w:ascii="Georgia" w:hAnsi="Georgia"/>
-          <w:color w:val="000000"/>
-        </w:rPr>
-        <w:t>isn’t the same as </w:t>
-      </w:r>
-      <w:r>
-        <w:rPr>
-          <w:rFonts w:ascii="Georgia" w:hAnsi="Georgia"/>
-          <w:i/>
-          <w:iCs/>
-          <w:color w:val="000000"/>
-        </w:rPr>
-        <w:t>The Bluebook</w:t>
-      </w:r>
-      <w:r>
-        <w:rPr>
-          <w:rFonts w:ascii="Georgia" w:hAnsi="Georgia"/>
-          <w:i/>
-          <w:iCs/>
-          <w:color w:val="000000"/>
-        </w:rPr>
-        <w:t>: A Uniform System of Citation</w:t>
-      </w:r>
-      <w:r>
-        <w:rPr>
-          <w:rFonts w:ascii="Georgia" w:hAnsi="Georgia"/>
-          <w:color w:val="000000"/>
-        </w:rPr>
-        <w:t xml:space="preserve"> (21st ed. 2020)</w:t>
-      </w:r>
-      <w:r>
-        <w:rPr>
-          <w:rFonts w:ascii="Georgia" w:hAnsi="Georgia"/>
-          <w:color w:val="000000"/>
-        </w:rPr>
-        <w:t xml:space="preserve">, but it does implement the same </w:t>
-      </w:r>
-      <w:r>
-        <w:rPr>
-          <w:rFonts w:ascii="Georgia" w:hAnsi="Georgia"/>
-          <w:color w:val="000000"/>
-        </w:rPr>
-        <w:t>system of citation</w:t>
-      </w:r>
-      <w:r>
-        <w:rPr>
-          <w:rFonts w:ascii="Georgia" w:hAnsi="Georgia"/>
-          <w:color w:val="000000"/>
-        </w:rPr>
-        <w:t xml:space="preserve"> that </w:t>
-      </w:r>
-      <w:r>
-        <w:rPr>
-          <w:rFonts w:ascii="Georgia" w:hAnsi="Georgia"/>
-          <w:i/>
-          <w:iCs/>
-          <w:color w:val="000000"/>
-        </w:rPr>
-        <w:t>The Bluebook</w:t>
-      </w:r>
-      <w:r>
-        <w:rPr>
-          <w:rFonts w:ascii="Georgia" w:hAnsi="Georgia"/>
-          <w:color w:val="000000"/>
-        </w:rPr>
-        <w:t> does. The scope of </w:t>
-      </w:r>
-      <w:r>
-        <w:rPr>
-          <w:rFonts w:ascii="Georgia" w:hAnsi="Georgia"/>
-          <w:i/>
-          <w:iCs/>
-          <w:color w:val="000000"/>
-        </w:rPr>
-        <w:t>The Indigo Book</w:t>
-      </w:r>
-      <w:r>
-        <w:rPr>
-          <w:rFonts w:ascii="Georgia" w:hAnsi="Georgia"/>
-          <w:color w:val="000000"/>
-        </w:rPr>
-        <w:t>’s coverage is roughly equivalent to </w:t>
-      </w:r>
-      <w:r>
-        <w:rPr>
-          <w:rFonts w:ascii="Georgia" w:hAnsi="Georgia"/>
-          <w:i/>
-          <w:iCs/>
-          <w:color w:val="000000"/>
-        </w:rPr>
-        <w:t>The Bluebook</w:t>
-      </w:r>
-      <w:r>
-        <w:rPr>
-          <w:rFonts w:ascii="Georgia" w:hAnsi="Georgia"/>
-          <w:color w:val="000000"/>
-        </w:rPr>
-        <w:t>’s “</w:t>
-      </w:r>
-      <w:proofErr w:type="spellStart"/>
-      <w:r>
-        <w:rPr>
-          <w:rFonts w:ascii="Georgia" w:hAnsi="Georgia"/>
-          <w:color w:val="000000"/>
-        </w:rPr>
-        <w:t>Bluepages</w:t>
-      </w:r>
-      <w:proofErr w:type="spellEnd"/>
-      <w:r>
-        <w:rPr>
-          <w:rFonts w:ascii="Georgia" w:hAnsi="Georgia"/>
-          <w:color w:val="000000"/>
-        </w:rPr>
-        <w:t>”—that is, </w:t>
-      </w:r>
-      <w:r>
-        <w:rPr>
-          <w:rFonts w:ascii="Georgia" w:hAnsi="Georgia"/>
-          <w:i/>
-          <w:iCs/>
-          <w:color w:val="000000"/>
-        </w:rPr>
-        <w:t>The Indigo Book</w:t>
-      </w:r>
-      <w:r>
-        <w:rPr>
-          <w:rFonts w:ascii="Georgia" w:hAnsi="Georgia"/>
-          <w:color w:val="000000"/>
-        </w:rPr>
-        <w:t> covers legal citation for U.S. legal materials, as well as books, periodicals, and Internet and other electronic resources. For the materials that it covers, anyone using </w:t>
-      </w:r>
-      <w:r>
-        <w:rPr>
-          <w:rFonts w:ascii="Georgia" w:hAnsi="Georgia"/>
-          <w:i/>
-          <w:iCs/>
-          <w:color w:val="000000"/>
-        </w:rPr>
-        <w:t>The Indigo Book</w:t>
-      </w:r>
-      <w:r>
-        <w:rPr>
-          <w:rFonts w:ascii="Georgia" w:hAnsi="Georgia"/>
-          <w:color w:val="000000"/>
-        </w:rPr>
-        <w:t> will produce briefs, memoranda, law review articles, and other legal documents with citations that are compatible with the Uniform System of Citation.</w:t>
-      </w:r>
-      <w:r>
-        <w:rPr>
-          <w:rFonts w:ascii="Georgia" w:hAnsi="Georgia"/>
-          <w:color w:val="000000"/>
-        </w:rPr>
-        <w:t xml:space="preserve"> Although law students, scholars, and legal professionals sometimes talk about legal citation as if it is truly</w:t>
-      </w:r>
-      <w:r>
-        <w:rPr>
-          <w:rFonts w:ascii="Georgia" w:hAnsi="Georgia"/>
-          <w:color w:val="000000"/>
-        </w:rPr>
-        <w:t xml:space="preserve"> uniform,</w:t>
-      </w:r>
-      <w:r>
-        <w:rPr>
-          <w:rFonts w:ascii="Georgia" w:hAnsi="Georgia"/>
-          <w:color w:val="000000"/>
-        </w:rPr>
-        <w:t xml:space="preserve"> the fact is that legal citation has</w:t>
-      </w:r>
-      <w:r>
-        <w:rPr>
-          <w:rFonts w:ascii="Georgia" w:hAnsi="Georgia"/>
-          <w:color w:val="000000"/>
-        </w:rPr>
-        <w:t xml:space="preserve"> </w:t>
-      </w:r>
-      <w:r>
-        <w:rPr>
-          <w:rFonts w:ascii="Georgia" w:hAnsi="Georgia"/>
-          <w:color w:val="000000"/>
-        </w:rPr>
-        <w:t xml:space="preserve">never </w:t>
-      </w:r>
-      <w:r>
-        <w:rPr>
-          <w:rFonts w:ascii="Georgia" w:hAnsi="Georgia"/>
-          <w:color w:val="000000"/>
-        </w:rPr>
-        <w:t xml:space="preserve">actually </w:t>
-      </w:r>
-      <w:r>
-        <w:rPr>
-          <w:rFonts w:ascii="Georgia" w:hAnsi="Georgia"/>
-          <w:color w:val="000000"/>
-        </w:rPr>
-        <w:t xml:space="preserve">been a uniform national system. Accordingly, </w:t>
-      </w:r>
-      <w:r>
-        <w:rPr>
-          <w:rFonts w:ascii="Georgia" w:hAnsi="Georgia"/>
-          <w:i/>
-          <w:iCs/>
-          <w:color w:val="000000"/>
-        </w:rPr>
-        <w:t>The Indigo Book</w:t>
-      </w:r>
-      <w:r>
-        <w:rPr>
-          <w:rFonts w:ascii="Georgia" w:hAnsi="Georgia"/>
-          <w:color w:val="000000"/>
-        </w:rPr>
-        <w:t xml:space="preserve"> also provides insight into some of the discretionary preferences and jurisdiction-specific variations found in legal citation throughout the United States.</w:t>
-      </w:r>
-    </w:p>
-    <w:p>
-      <w:pPr>
-        <w:spacing w:line="360" w:lineRule="atLeast"/>
-        <w:rPr>
-          <w:rFonts w:ascii="Georgia" w:hAnsi="Georgia"/>
-          <w:color w:val="000000"/>
-        </w:rPr>
-      </w:pPr>
-    </w:p>
-    <w:p>
-      <w:pPr>
-        <w:spacing w:line="360" w:lineRule="atLeast"/>
-        <w:rPr>
-          <w:rFonts w:ascii="Georgia" w:hAnsi="Georgia"/>
-          <w:color w:val="000000"/>
-        </w:rPr>
-      </w:pPr>
-      <w:r>
-        <w:rPr>
-          <w:rFonts w:ascii="Georgia" w:hAnsi="Georgia"/>
-          <w:color w:val="000000"/>
-        </w:rPr>
-        <w:t>Unlike </w:t>
-      </w:r>
-      <w:r>
-        <w:rPr>
-          <w:rFonts w:ascii="Georgia" w:hAnsi="Georgia"/>
-          <w:i/>
-          <w:iCs/>
-          <w:color w:val="000000"/>
-        </w:rPr>
-        <w:t>The Bluebook</w:t>
-      </w:r>
-      <w:r>
-        <w:rPr>
-          <w:rFonts w:ascii="Georgia" w:hAnsi="Georgia"/>
-          <w:i/>
-          <w:iCs/>
-          <w:color w:val="000000"/>
-        </w:rPr>
-        <w:t xml:space="preserve"> </w:t>
-      </w:r>
-      <w:r>
-        <w:rPr>
-          <w:rFonts w:ascii="Georgia" w:hAnsi="Georgia"/>
-          <w:color w:val="000000"/>
-        </w:rPr>
-        <w:t xml:space="preserve">and competitor citation manual </w:t>
-      </w:r>
-      <w:r>
-        <w:rPr>
-          <w:rFonts w:ascii="Georgia" w:hAnsi="Georgia"/>
-          <w:i/>
-          <w:iCs/>
-          <w:color w:val="000000"/>
-        </w:rPr>
-        <w:t>The ALWD Guide to Legal Citation</w:t>
-      </w:r>
-      <w:r>
-        <w:rPr>
-          <w:rFonts w:ascii="Georgia" w:hAnsi="Georgia"/>
-          <w:color w:val="000000"/>
-        </w:rPr>
-        <w:t>, </w:t>
-      </w:r>
-      <w:r>
-        <w:rPr>
-          <w:rFonts w:ascii="Georgia" w:hAnsi="Georgia"/>
-          <w:i/>
-          <w:iCs/>
-          <w:color w:val="000000"/>
-        </w:rPr>
-        <w:t>The Indigo Book</w:t>
-      </w:r>
-      <w:r>
-        <w:rPr>
-          <w:rFonts w:ascii="Georgia" w:hAnsi="Georgia"/>
-          <w:color w:val="000000"/>
-        </w:rPr>
-        <w:t> is free</w:t>
-      </w:r>
-      <w:r>
-        <w:rPr>
-          <w:rFonts w:ascii="Georgia" w:hAnsi="Georgia"/>
-          <w:color w:val="000000"/>
-        </w:rPr>
-        <w:t>, in two senses</w:t>
-      </w:r>
-      <w:r>
-        <w:rPr>
-          <w:rFonts w:ascii="Georgia" w:hAnsi="Georgia"/>
-          <w:color w:val="000000"/>
-        </w:rPr>
-        <w:t xml:space="preserve">. </w:t>
-      </w:r>
-      <w:r>
-        <w:rPr>
-          <w:rFonts w:ascii="Georgia" w:hAnsi="Georgia"/>
-          <w:i/>
-          <w:iCs/>
-          <w:color w:val="000000"/>
-        </w:rPr>
-        <w:t>The Indigo Book</w:t>
-      </w:r>
-      <w:r>
-        <w:rPr>
-          <w:rFonts w:ascii="Georgia" w:hAnsi="Georgia"/>
-          <w:color w:val="000000"/>
-        </w:rPr>
-        <w:t xml:space="preserve"> is given to you free of charge. </w:t>
-      </w:r>
-      <w:r>
-        <w:rPr>
-          <w:rFonts w:ascii="Georgia" w:hAnsi="Georgia"/>
-          <w:i/>
-          <w:iCs/>
-          <w:color w:val="000000"/>
-        </w:rPr>
-        <w:t>The Indigo Book</w:t>
-      </w:r>
-      <w:r>
-        <w:rPr>
-          <w:rFonts w:ascii="Georgia" w:hAnsi="Georgia"/>
-          <w:color w:val="000000"/>
-        </w:rPr>
-        <w:t xml:space="preserve"> is </w:t>
-      </w:r>
-      <w:r>
-        <w:rPr>
-          <w:rFonts w:ascii="Georgia" w:hAnsi="Georgia"/>
-          <w:color w:val="000000"/>
-        </w:rPr>
-        <w:t>also f</w:t>
-      </w:r>
-      <w:r>
-        <w:rPr>
-          <w:rFonts w:ascii="Georgia" w:hAnsi="Georgia"/>
-          <w:color w:val="000000"/>
-        </w:rPr>
-        <w:t>ree of the restrictions of copyright. You are free to copy and distribute this work, and</w:t>
-      </w:r>
-      <w:r>
-        <w:rPr>
-          <w:rFonts w:ascii="Georgia" w:hAnsi="Georgia"/>
-          <w:color w:val="000000"/>
-        </w:rPr>
-        <w:t xml:space="preserve"> </w:t>
-      </w:r>
-      <w:r>
-        <w:rPr>
-          <w:rFonts w:ascii="Georgia" w:hAnsi="Georgia"/>
-          <w:color w:val="000000"/>
-        </w:rPr>
-        <w:t xml:space="preserve">to improve on it. </w:t>
-      </w:r>
-      <w:r>
-        <w:rPr>
-          <w:rFonts w:ascii="Georgia" w:hAnsi="Georgia"/>
-          <w:color w:val="000000"/>
-        </w:rPr>
-        <w:t xml:space="preserve">As with the 2016 version, </w:t>
-      </w:r>
-      <w:r>
-        <w:rPr>
-          <w:rFonts w:ascii="Georgia" w:hAnsi="Georgia"/>
-          <w:color w:val="000000"/>
-        </w:rPr>
-        <w:t>we are releasing</w:t>
-      </w:r>
-      <w:r>
-        <w:rPr>
-          <w:rFonts w:ascii="Georgia" w:hAnsi="Georgia"/>
-          <w:color w:val="000000"/>
-        </w:rPr>
-        <w:t xml:space="preserve"> this version of</w:t>
-      </w:r>
-      <w:r>
-        <w:rPr>
-          <w:rFonts w:ascii="Georgia" w:hAnsi="Georgia"/>
-          <w:color w:val="000000"/>
-        </w:rPr>
-        <w:t> </w:t>
-      </w:r>
-      <w:r>
-        <w:rPr>
-          <w:rFonts w:ascii="Georgia" w:hAnsi="Georgia"/>
-          <w:i/>
-          <w:iCs/>
-          <w:color w:val="000000"/>
-        </w:rPr>
-        <w:t>The Indigo Book</w:t>
-      </w:r>
-      <w:r>
-        <w:rPr>
-          <w:rFonts w:ascii="Georgia" w:hAnsi="Georgia"/>
-          <w:color w:val="000000"/>
-        </w:rPr>
-        <w:t> under a Creative Commons “CC</w:t>
-      </w:r>
-      <w:r>
-        <w:rPr>
-          <w:rFonts w:ascii="Georgia" w:hAnsi="Georgia"/>
-          <w:color w:val="000000"/>
-        </w:rPr>
-        <w:t>0</w:t>
-      </w:r>
-      <w:r>
-        <w:rPr>
-          <w:rFonts w:ascii="Georgia" w:hAnsi="Georgia"/>
-          <w:color w:val="000000"/>
-        </w:rPr>
-        <w:t xml:space="preserve">” public domain dedication that allows you to use it, copy it, distribute it, </w:t>
-      </w:r>
-      <w:r>
-        <w:rPr>
-          <w:rFonts w:ascii="Georgia" w:hAnsi="Georgia"/>
-          <w:color w:val="000000"/>
-        </w:rPr>
-        <w:t xml:space="preserve">and modify it. </w:t>
-      </w:r>
-      <w:r>
-        <w:rPr>
-          <w:rFonts w:ascii="Georgia" w:hAnsi="Georgia"/>
-          <w:i/>
-          <w:iCs/>
-          <w:color w:val="000000"/>
-        </w:rPr>
-        <w:t>The Indigo Book</w:t>
-      </w:r>
-      <w:r>
-        <w:rPr>
-          <w:rFonts w:ascii="Georgia" w:hAnsi="Georgia"/>
-          <w:color w:val="000000"/>
-        </w:rPr>
-        <w:t xml:space="preserve"> welcomes the Juris-M project for automating legal citations, built in connection with the citation formats provided</w:t>
-      </w:r>
-      <w:r>
-        <w:rPr>
-          <w:rFonts w:ascii="Georgia" w:hAnsi="Georgia"/>
-          <w:color w:val="000000"/>
-        </w:rPr>
-        <w:t xml:space="preserve"> in the First Edition of </w:t>
-      </w:r>
-      <w:r>
-        <w:rPr>
-          <w:rFonts w:ascii="Georgia" w:hAnsi="Georgia"/>
-          <w:i/>
-          <w:iCs/>
-          <w:color w:val="000000"/>
-        </w:rPr>
-        <w:t>The Indigo Book</w:t>
-      </w:r>
-      <w:r>
-        <w:rPr>
-          <w:rFonts w:ascii="Georgia" w:hAnsi="Georgia"/>
-          <w:color w:val="000000"/>
-        </w:rPr>
-        <w:t xml:space="preserve"> and </w:t>
-      </w:r>
-      <w:r>
-        <w:rPr>
-          <w:rFonts w:ascii="Georgia" w:hAnsi="Georgia"/>
-          <w:color w:val="000000"/>
-        </w:rPr>
-        <w:t>in progress with updates reflecting this Second Edition.</w:t>
-      </w:r>
-    </w:p>
-    <w:p>
-      <w:pPr>
-        <w:spacing w:line="360" w:lineRule="atLeast"/>
-        <w:rPr>
-          <w:rFonts w:ascii="Georgia" w:hAnsi="Georgia"/>
-          <w:color w:val="000000"/>
-        </w:rPr>
-      </w:pPr>
-    </w:p>
-    <w:p>
-      <w:pPr>
-        <w:spacing w:line="360" w:lineRule="atLeast"/>
-        <w:rPr>
-          <w:rFonts w:ascii="Georgia" w:hAnsi="Georgia"/>
-          <w:color w:val="000000"/>
-        </w:rPr>
-      </w:pPr>
-      <w:r>
-        <w:rPr>
-          <w:rFonts w:ascii="Georgia" w:hAnsi="Georgia"/>
-          <w:color w:val="000000"/>
-        </w:rPr>
-        <w:t>The first edition of</w:t>
-      </w:r>
-      <w:r>
-        <w:rPr>
-          <w:rFonts w:ascii="Georgia" w:hAnsi="Georgia"/>
-          <w:color w:val="000000"/>
-        </w:rPr>
-        <w:t> </w:t>
-      </w:r>
-      <w:r>
-        <w:rPr>
-          <w:rFonts w:ascii="Georgia" w:hAnsi="Georgia"/>
-          <w:i/>
-          <w:iCs/>
-          <w:color w:val="000000"/>
-        </w:rPr>
-        <w:t>The Indigo Book</w:t>
-      </w:r>
-      <w:r>
-        <w:rPr>
-          <w:rFonts w:ascii="Georgia" w:hAnsi="Georgia"/>
-          <w:color w:val="000000"/>
-        </w:rPr>
-        <w:t xml:space="preserve"> was compiled by a team of students at the New York University School of Law, working under the direction of Professor Christopher Jon </w:t>
-      </w:r>
-      <w:proofErr w:type="spellStart"/>
-      <w:r>
-        <w:rPr>
-          <w:rFonts w:ascii="Georgia" w:hAnsi="Georgia"/>
-          <w:color w:val="000000"/>
-        </w:rPr>
-        <w:t>Sprigman</w:t>
-      </w:r>
-      <w:proofErr w:type="spellEnd"/>
-      <w:r>
-        <w:rPr>
-          <w:rFonts w:ascii="Georgia" w:hAnsi="Georgia"/>
-          <w:color w:val="000000"/>
-        </w:rPr>
-        <w:t xml:space="preserve"> and published in 2016. The second edition of </w:t>
-      </w:r>
-      <w:r>
-        <w:rPr>
-          <w:rFonts w:ascii="Georgia" w:hAnsi="Georgia"/>
-          <w:i/>
-          <w:iCs/>
-          <w:color w:val="000000"/>
-        </w:rPr>
-        <w:t>The Indigo Book</w:t>
-      </w:r>
-      <w:r>
-        <w:rPr>
-          <w:rFonts w:ascii="Georgia" w:hAnsi="Georgia"/>
-          <w:color w:val="000000"/>
-        </w:rPr>
-        <w:t xml:space="preserve"> was compiled by Professor Jennifer Murphy Romig with assistance from students at the Emory University School of Law, and published in 2021. In the five years since the first edition of </w:t>
-      </w:r>
-      <w:r>
-        <w:rPr>
-          <w:rFonts w:ascii="Georgia" w:hAnsi="Georgia"/>
-          <w:i/>
-          <w:iCs/>
-          <w:color w:val="000000"/>
-        </w:rPr>
-        <w:t>The Indigo Book</w:t>
-      </w:r>
-      <w:r>
-        <w:rPr>
-          <w:rFonts w:ascii="Georgia" w:hAnsi="Georgia"/>
-          <w:color w:val="000000"/>
-        </w:rPr>
-        <w:t xml:space="preserve">, U.S. citation practices have continued to expand and fragment. The proliferation of citation formats has taken place via both official channels, such as the North Carolina Supreme Court’s adoption of medium-neutral citation format; and unofficial practices, such as the growing use of (cleaned up) as a parenthetical to replace (internal citations and quotation marks omitted), as promoted by Washington, D.C. lawyer Jack Metzler. </w:t>
-      </w:r>
-    </w:p>
-    <w:p>
-      <w:pPr>
-        <w:spacing w:line="360" w:lineRule="atLeast"/>
-        <w:rPr>
-          <w:rFonts w:ascii="Georgia" w:hAnsi="Georgia"/>
-          <w:color w:val="000000"/>
-        </w:rPr>
-      </w:pPr>
-    </w:p>
-    <w:p>
-      <w:pPr>
-        <w:spacing w:line="360" w:lineRule="atLeast"/>
-        <w:rPr>
-          <w:rFonts w:ascii="Georgia" w:hAnsi="Georgia"/>
-          <w:color w:val="000000"/>
-        </w:rPr>
-      </w:pPr>
-      <w:r>
-        <w:rPr>
-          <w:rFonts w:ascii="Georgia" w:hAnsi="Georgia"/>
-          <w:color w:val="000000"/>
-        </w:rPr>
-        <w:t xml:space="preserve">This Second Edition of </w:t>
-      </w:r>
-      <w:r>
-        <w:rPr>
-          <w:rFonts w:ascii="Georgia" w:hAnsi="Georgia"/>
-          <w:i/>
-          <w:iCs/>
-          <w:color w:val="000000"/>
-        </w:rPr>
-        <w:t>The Indigo Book</w:t>
-      </w:r>
-      <w:r>
-        <w:rPr>
-          <w:rFonts w:ascii="Georgia" w:hAnsi="Georgia"/>
-          <w:color w:val="000000"/>
-        </w:rPr>
-        <w:t xml:space="preserve">, like the first one, continues to take its inspiration from </w:t>
-      </w:r>
-      <w:r>
-        <w:rPr>
-          <w:rFonts w:ascii="Georgia" w:hAnsi="Georgia"/>
-          <w:color w:val="000000"/>
-        </w:rPr>
-        <w:t>the 10th edition of </w:t>
-      </w:r>
-      <w:r>
-        <w:rPr>
-          <w:rFonts w:ascii="Georgia" w:hAnsi="Georgia"/>
-          <w:i/>
-          <w:iCs/>
-          <w:color w:val="000000"/>
-        </w:rPr>
-        <w:t>The Bluebook</w:t>
-      </w:r>
-      <w:r>
-        <w:rPr>
-          <w:rFonts w:ascii="Georgia" w:hAnsi="Georgia"/>
-          <w:color w:val="000000"/>
-        </w:rPr>
-        <w:t>, published in 1959:</w:t>
-      </w:r>
-    </w:p>
-    <w:p>
-      <w:pPr>
-        <w:spacing w:line="360" w:lineRule="atLeast"/>
-        <w:rPr>
-          <w:rFonts w:ascii="Georgia" w:hAnsi="Georgia"/>
-          <w:color w:val="000000"/>
-        </w:rPr>
-      </w:pPr>
-    </w:p>
-    <w:p>
-      <w:pPr>
-        <w:spacing w:line="360" w:lineRule="atLeast"/>
-        <w:ind w:left="720" w:right="720"/>
-        <w:jc w:val="both"/>
-        <w:rPr>
-          <w:rFonts w:ascii="Georgia" w:hAnsi="Georgia"/>
-          <w:color w:val="000000"/>
-        </w:rPr>
-      </w:pPr>
-      <w:r>
-        <w:rPr>
-          <w:rFonts w:ascii="Georgia" w:hAnsi="Georgia"/>
-          <w:color w:val="000000"/>
-        </w:rPr>
-        <w:t>T</w:t>
-      </w:r>
-      <w:r>
-        <w:rPr>
-          <w:rFonts w:ascii="Georgia" w:hAnsi="Georgia"/>
-          <w:color w:val="000000"/>
-        </w:rPr>
-        <w:t>he primary purpose of a citation is to facilitate finding and identifying the authority cited. The rules set forth in this booklet should not be considered invariable. Whenever clarity will be served, the citation form should be altered without hesitation; whenever a citation would not amplify the identification of the authority referred to, no citation should be given</w:t>
-      </w:r>
-      <w:r>
-        <w:rPr>
-          <w:rFonts w:ascii="Georgia" w:hAnsi="Georgia"/>
-          <w:color w:val="000000"/>
-        </w:rPr>
-        <w:t>.</w:t>
-      </w:r>
-    </w:p>
-    <w:p>
-      <w:pPr>
-        <w:spacing w:line="360" w:lineRule="atLeast"/>
-        <w:rPr>
-          <w:rFonts w:ascii="Georgia" w:hAnsi="Georgia"/>
-          <w:color w:val="000000"/>
-        </w:rPr>
-      </w:pPr>
-    </w:p>
-    <w:p>
-      <w:pPr>
-        <w:spacing w:line="360" w:lineRule="atLeast"/>
-        <w:rPr>
-          <w:rFonts w:ascii="Georgia" w:hAnsi="Georgia"/>
-          <w:color w:val="000000"/>
-        </w:rPr>
-      </w:pPr>
-      <w:r>
-        <w:rPr>
-          <w:rFonts w:ascii="Georgia" w:hAnsi="Georgia"/>
-          <w:color w:val="000000"/>
-        </w:rPr>
-        <w:t>In that spirit, we hope you will t</w:t>
-      </w:r>
-      <w:r>
-        <w:rPr>
-          <w:rFonts w:ascii="Georgia" w:hAnsi="Georgia"/>
-          <w:color w:val="000000"/>
-        </w:rPr>
-        <w:t>ake </w:t>
-      </w:r>
-      <w:r>
-        <w:rPr>
-          <w:rFonts w:ascii="Georgia" w:hAnsi="Georgia"/>
-          <w:i/>
-          <w:iCs/>
-          <w:color w:val="000000"/>
-        </w:rPr>
-        <w:t>The Indigo Book</w:t>
-      </w:r>
-      <w:r>
-        <w:rPr>
-          <w:rFonts w:ascii="Georgia" w:hAnsi="Georgia"/>
-          <w:color w:val="000000"/>
-        </w:rPr>
-        <w:t xml:space="preserve">, use it, enjoy it, </w:t>
-      </w:r>
-      <w:r>
-        <w:rPr>
-          <w:rFonts w:ascii="Georgia" w:hAnsi="Georgia"/>
-          <w:color w:val="000000"/>
-        </w:rPr>
-        <w:t xml:space="preserve">and continue to </w:t>
-      </w:r>
-      <w:r>
-        <w:rPr>
-          <w:rFonts w:ascii="Georgia" w:hAnsi="Georgia"/>
-          <w:color w:val="000000"/>
-        </w:rPr>
-        <w:t>improve it</w:t>
-      </w:r>
-      <w:r>
-        <w:rPr>
-          <w:rFonts w:ascii="Georgia" w:hAnsi="Georgia"/>
-          <w:color w:val="000000"/>
-        </w:rPr>
-        <w:t xml:space="preserve">. </w:t>
-      </w:r>
-    </w:p>
-    <w:p>
-      <w:pPr>
-        <w:spacing w:line="360" w:lineRule="atLeast"/>
-        <w:rPr>
-          <w:rFonts w:ascii="Georgia" w:hAnsi="Georgia"/>
-          <w:color w:val="000000"/>
-        </w:rPr>
-      </w:pPr>
-    </w:p>
-    <w:p>
-      <w:pPr>
-        <w:spacing w:line="360" w:lineRule="atLeast"/>
-        <w:jc w:val="right"/>
-        <w:rPr>
-          <w:rFonts w:ascii="Georgia" w:hAnsi="Georgia"/>
-          <w:color w:val="000000"/>
-        </w:rPr>
-      </w:pPr>
-      <w:r>
-        <w:rPr>
-          <w:rFonts w:ascii="Georgia" w:hAnsi="Georgia"/>
-          <w:color w:val="000000"/>
-        </w:rPr>
-        <w:t xml:space="preserve">Professor </w:t>
-      </w:r>
-      <w:r>
-        <w:rPr>
-          <w:rFonts w:ascii="Georgia" w:hAnsi="Georgia"/>
-          <w:color w:val="000000"/>
-        </w:rPr>
-        <w:t>Jennifer Murphy Romig</w:t>
-      </w:r>
-      <w:r>
-        <w:rPr>
-          <w:rFonts w:ascii="Georgia" w:hAnsi="Georgia"/>
-          <w:color w:val="000000"/>
-        </w:rPr>
-        <w:br/>
-      </w:r>
-      <w:r>
-        <w:rPr>
-          <w:rFonts w:ascii="Georgia" w:hAnsi="Georgia"/>
-          <w:color w:val="000000"/>
-        </w:rPr>
-        <w:t>Emory</w:t>
-      </w:r>
-      <w:r>
-        <w:rPr>
-          <w:rFonts w:ascii="Georgia" w:hAnsi="Georgia"/>
-          <w:color w:val="000000"/>
-        </w:rPr>
-        <w:t xml:space="preserve"> University School of Law</w:t>
       </w:r>
     </w:p>
     <w:p/>
@@ -2542,12 +1568,9 @@
 </file>
 
 <file path=customXml/item1.xml><?xml version="1.0" encoding="utf-8"?>
-<?mso-contentType ?>
-<FormTemplates xmlns="http://schemas.microsoft.com/sharepoint/v3/contenttype/forms">
-  <Display>DocumentLibraryForm</Display>
-  <Edit>DocumentLibraryForm</Edit>
-  <New>DocumentLibraryForm</New>
-</FormTemplates>
+<p:properties xmlns:p="http://schemas.microsoft.com/office/2006/metadata/properties" xmlns:xsi="http://www.w3.org/2001/XMLSchema-instance" xmlns:pc="http://schemas.microsoft.com/office/infopath/2007/PartnerControls">
+  <documentManagement/>
+</p:properties>
 </file>
 
 <file path=customXml/item2.xml><?xml version="1.0" encoding="utf-8"?>
@@ -2742,15 +1765,19 @@
 </file>
 
 <file path=customXml/item3.xml><?xml version="1.0" encoding="utf-8"?>
-<p:properties xmlns:p="http://schemas.microsoft.com/office/2006/metadata/properties" xmlns:xsi="http://www.w3.org/2001/XMLSchema-instance" xmlns:pc="http://schemas.microsoft.com/office/infopath/2007/PartnerControls">
-  <documentManagement/>
-</p:properties>
+<?mso-contentType ?>
+<FormTemplates xmlns="http://schemas.microsoft.com/sharepoint/v3/contenttype/forms">
+  <Display>DocumentLibraryForm</Display>
+  <Edit>DocumentLibraryForm</Edit>
+  <New>DocumentLibraryForm</New>
+</FormTemplates>
 </file>
 
 <file path=customXml/itemProps1.xml><?xml version="1.0" encoding="utf-8"?>
-<ds:datastoreItem xmlns:ds="http://schemas.openxmlformats.org/officeDocument/2006/customXml" ds:itemID="{60F4A5C5-75FD-4641-BCDA-B784CBE4E26C}">
+<ds:datastoreItem xmlns:ds="http://schemas.openxmlformats.org/officeDocument/2006/customXml" ds:itemID="{2129A56E-677F-4B69-BDED-B972A5E94278}">
   <ds:schemaRefs>
-    <ds:schemaRef ds:uri="http://schemas.microsoft.com/sharepoint/v3/contenttype/forms"/>
+    <ds:schemaRef ds:uri="http://schemas.microsoft.com/office/2006/metadata/properties"/>
+    <ds:schemaRef ds:uri="http://schemas.microsoft.com/office/infopath/2007/PartnerControls"/>
   </ds:schemaRefs>
 </ds:datastoreItem>
 </file>
@@ -2775,10 +1802,9 @@
 </file>
 
 <file path=customXml/itemProps3.xml><?xml version="1.0" encoding="utf-8"?>
-<ds:datastoreItem xmlns:ds="http://schemas.openxmlformats.org/officeDocument/2006/customXml" ds:itemID="{2129A56E-677F-4B69-BDED-B972A5E94278}">
+<ds:datastoreItem xmlns:ds="http://schemas.openxmlformats.org/officeDocument/2006/customXml" ds:itemID="{60F4A5C5-75FD-4641-BCDA-B784CBE4E26C}">
   <ds:schemaRefs>
-    <ds:schemaRef ds:uri="http://schemas.microsoft.com/office/2006/metadata/properties"/>
-    <ds:schemaRef ds:uri="http://schemas.microsoft.com/office/infopath/2007/PartnerControls"/>
+    <ds:schemaRef ds:uri="http://schemas.microsoft.com/sharepoint/v3/contenttype/forms"/>
   </ds:schemaRefs>
 </ds:datastoreItem>
 </file>
</xml_diff>

<commit_message>
Update source and publish first beta
</commit_message>
<xml_diff>
--- a/doc-src/docx/Indigo Book 2d ed Final Front Matter.docx
+++ b/doc-src/docx/Indigo Book 2d ed Final Front Matter.docx
@@ -163,25 +163,36 @@
         <w:t xml:space="preserve">, </w:t>
       </w:r>
       <w:r>
-        <w:t xml:space="preserve">published on August </w:t>
-      </w:r>
-      <w:r>
-        <w:t>30</w:t>
-      </w:r>
-      <w:r>
-        <w:t>, 2021, is the</w:t>
-      </w:r>
-      <w:r>
-        <w:t xml:space="preserve"> 2.0 release of the original</w:t>
-      </w:r>
-      <w:r>
-        <w:t xml:space="preserve"> beta release </w:t>
-      </w:r>
-      <w:r>
-        <w:t>published</w:t>
-      </w:r>
-      <w:r>
-        <w:t xml:space="preserve"> May 2, 2016. Errors and omissions may be sent</w:t>
+        <w:t xml:space="preserve">published on </w:t>
+      </w:r>
+      <w:r>
+        <w:rPr>
+          <w:b/>
+          <w:bCs/>
+        </w:rPr>
+        <w:t>[DATE]</w:t>
+      </w:r>
+      <w:r>
+        <w:t xml:space="preserve">, is </w:t>
+      </w:r>
+      <w:r>
+        <w:t>the beta-</w:t>
+      </w:r>
+      <w:r>
+        <w:rPr>
+          <w:b/>
+          <w:bCs/>
+        </w:rPr>
+        <w:t>[HASH]</w:t>
+      </w:r>
+      <w:r>
+        <w:t xml:space="preserve"> </w:t>
+      </w:r>
+      <w:r>
+        <w:t>release of Indigo Book 2.0</w:t>
+      </w:r>
+      <w:r>
+        <w:t>. Errors and omissions may be sent</w:t>
       </w:r>
       <w:r>
         <w:t xml:space="preserve"> to jromig@emory.edu.</w:t>
@@ -1126,7 +1137,6 @@
   <w:style w:type="character" w:default="1" w:styleId="DefaultParagraphFont">
     <w:name w:val="Default Paragraph Font"/>
     <w:uiPriority w:val="1"/>
-    <w:semiHidden/>
     <w:unhideWhenUsed/>
   </w:style>
   <w:style w:type="table" w:default="1" w:styleId="TableNormal">
@@ -1568,12 +1578,6 @@
 </file>
 
 <file path=customXml/item1.xml><?xml version="1.0" encoding="utf-8"?>
-<p:properties xmlns:p="http://schemas.microsoft.com/office/2006/metadata/properties" xmlns:xsi="http://www.w3.org/2001/XMLSchema-instance" xmlns:pc="http://schemas.microsoft.com/office/infopath/2007/PartnerControls">
-  <documentManagement/>
-</p:properties>
-</file>
-
-<file path=customXml/item2.xml><?xml version="1.0" encoding="utf-8"?>
 <ct:contentTypeSchema xmlns:ct="http://schemas.microsoft.com/office/2006/metadata/contentType" xmlns:ma="http://schemas.microsoft.com/office/2006/metadata/properties/metaAttributes" ct:_="" ma:_="" ma:contentTypeName="Document" ma:contentTypeID="0x0101006D23C7E7636C57418F1DA5EB1213F19B" ma:contentTypeVersion="8" ma:contentTypeDescription="Create a new document." ma:contentTypeScope="" ma:versionID="5da8b40e23e4a78517c1a7d267d03deb">
   <xsd:schema xmlns:xsd="http://www.w3.org/2001/XMLSchema" xmlns:xs="http://www.w3.org/2001/XMLSchema" xmlns:p="http://schemas.microsoft.com/office/2006/metadata/properties" xmlns:ns3="72fd2ed8-3466-45e3-92b8-f63a3ad26e87" xmlns:ns4="386d5d2d-b57e-4c1d-b0d1-44a1edc7b34c" targetNamespace="http://schemas.microsoft.com/office/2006/metadata/properties" ma:root="true" ma:fieldsID="5e9fc9f68c01c73b6ffceb0c4833f50c" ns3:_="" ns4:_="">
     <xsd:import namespace="72fd2ed8-3466-45e3-92b8-f63a3ad26e87"/>
@@ -1764,6 +1768,12 @@
 </ct:contentTypeSchema>
 </file>
 
+<file path=customXml/item2.xml><?xml version="1.0" encoding="utf-8"?>
+<p:properties xmlns:p="http://schemas.microsoft.com/office/2006/metadata/properties" xmlns:xsi="http://www.w3.org/2001/XMLSchema-instance" xmlns:pc="http://schemas.microsoft.com/office/infopath/2007/PartnerControls">
+  <documentManagement/>
+</p:properties>
+</file>
+
 <file path=customXml/item3.xml><?xml version="1.0" encoding="utf-8"?>
 <?mso-contentType ?>
 <FormTemplates xmlns="http://schemas.microsoft.com/sharepoint/v3/contenttype/forms">
@@ -1774,15 +1784,6 @@
 </file>
 
 <file path=customXml/itemProps1.xml><?xml version="1.0" encoding="utf-8"?>
-<ds:datastoreItem xmlns:ds="http://schemas.openxmlformats.org/officeDocument/2006/customXml" ds:itemID="{2129A56E-677F-4B69-BDED-B972A5E94278}">
-  <ds:schemaRefs>
-    <ds:schemaRef ds:uri="http://schemas.microsoft.com/office/2006/metadata/properties"/>
-    <ds:schemaRef ds:uri="http://schemas.microsoft.com/office/infopath/2007/PartnerControls"/>
-  </ds:schemaRefs>
-</ds:datastoreItem>
-</file>
-
-<file path=customXml/itemProps2.xml><?xml version="1.0" encoding="utf-8"?>
 <ds:datastoreItem xmlns:ds="http://schemas.openxmlformats.org/officeDocument/2006/customXml" ds:itemID="{5307AB7A-554F-4620-9C03-29125E69C87C}">
   <ds:schemaRefs>
     <ds:schemaRef ds:uri="http://schemas.microsoft.com/office/2006/metadata/contentType"/>
@@ -1801,6 +1802,15 @@
 </ds:datastoreItem>
 </file>
 
+<file path=customXml/itemProps2.xml><?xml version="1.0" encoding="utf-8"?>
+<ds:datastoreItem xmlns:ds="http://schemas.openxmlformats.org/officeDocument/2006/customXml" ds:itemID="{2129A56E-677F-4B69-BDED-B972A5E94278}">
+  <ds:schemaRefs>
+    <ds:schemaRef ds:uri="http://schemas.microsoft.com/office/2006/metadata/properties"/>
+    <ds:schemaRef ds:uri="http://schemas.microsoft.com/office/infopath/2007/PartnerControls"/>
+  </ds:schemaRefs>
+</ds:datastoreItem>
+</file>
+
 <file path=customXml/itemProps3.xml><?xml version="1.0" encoding="utf-8"?>
 <ds:datastoreItem xmlns:ds="http://schemas.openxmlformats.org/officeDocument/2006/customXml" ds:itemID="{60F4A5C5-75FD-4641-BCDA-B784CBE4E26C}">
   <ds:schemaRefs>

</xml_diff>

<commit_message>
Edits to source files and file housekeeping
</commit_message>
<xml_diff>
--- a/doc-src/docx/Indigo Book 2d ed Final Front Matter.docx
+++ b/doc-src/docx/Indigo Book 2d ed Final Front Matter.docx
@@ -625,6 +625,14 @@
       </w:r>
     </w:p>
     <w:p/>
+    <w:p>
+      <w:pPr>
+        <w:pStyle w:val="Heading2"/>
+      </w:pPr>
+      <w:r>
+        <w:t>Table of Contents</w:t>
+      </w:r>
+    </w:p>
     <w:p>
       <w:r>
         <w:t>[ToC]</w:t>

</xml_diff>

<commit_message>
Make headings in Manifest first-class headings
</commit_message>
<xml_diff>
--- a/doc-src/docx/Indigo Book 2d ed Final Front Matter.docx
+++ b/doc-src/docx/Indigo Book 2d ed Final Front Matter.docx
@@ -4,51 +4,17 @@
   <w:body>
     <w:p>
       <w:pPr>
-        <w:spacing w:before="330" w:after="0" w:line="360" w:lineRule="atLeast"/>
-        <w:outlineLvl w:val="1"/>
-        <w:rPr>
-          <w:rFonts w:ascii="Georgia" w:eastAsia="Times New Roman" w:hAnsi="Georgia" w:cs="Times New Roman"/>
-          <w:b/>
-          <w:bCs/>
-          <w:color w:val="990000"/>
-          <w:sz w:val="32"/>
-          <w:szCs w:val="32"/>
-        </w:rPr>
-      </w:pPr>
-      <w:r>
-        <w:rPr>
-          <w:rFonts w:ascii="Georgia" w:eastAsia="Times New Roman" w:hAnsi="Georgia" w:cs="Times New Roman"/>
-          <w:b/>
-          <w:bCs/>
-          <w:color w:val="990000"/>
-          <w:sz w:val="32"/>
-          <w:szCs w:val="32"/>
-        </w:rPr>
+        <w:pStyle w:val="Heading2"/>
+      </w:pPr>
+      <w:r>
         <w:t>Manifest</w:t>
       </w:r>
     </w:p>
     <w:p>
       <w:pPr>
-        <w:spacing w:before="100" w:beforeAutospacing="1" w:after="0" w:line="240" w:lineRule="auto"/>
-        <w:outlineLvl w:val="2"/>
-        <w:rPr>
-          <w:rFonts w:ascii="Georgia" w:eastAsia="Times New Roman" w:hAnsi="Georgia" w:cs="Times New Roman"/>
-          <w:b/>
-          <w:bCs/>
-          <w:color w:val="000000"/>
-          <w:sz w:val="27"/>
-          <w:szCs w:val="27"/>
-        </w:rPr>
-      </w:pPr>
-      <w:r>
-        <w:rPr>
-          <w:rFonts w:ascii="Georgia" w:eastAsia="Times New Roman" w:hAnsi="Georgia" w:cs="Times New Roman"/>
-          <w:b/>
-          <w:bCs/>
-          <w:color w:val="000000"/>
-          <w:sz w:val="27"/>
-          <w:szCs w:val="27"/>
-        </w:rPr>
+        <w:pStyle w:val="Heading3"/>
+      </w:pPr>
+      <w:r>
         <w:t>Status</w:t>
       </w:r>
     </w:p>
@@ -141,26 +107,9 @@
     </w:p>
     <w:p>
       <w:pPr>
-        <w:spacing w:before="100" w:beforeAutospacing="1" w:after="0" w:line="240" w:lineRule="auto"/>
-        <w:outlineLvl w:val="2"/>
-        <w:rPr>
-          <w:rFonts w:ascii="Georgia" w:eastAsia="Times New Roman" w:hAnsi="Georgia" w:cs="Times New Roman"/>
-          <w:b/>
-          <w:bCs/>
-          <w:color w:val="000000"/>
-          <w:sz w:val="27"/>
-          <w:szCs w:val="27"/>
-        </w:rPr>
-      </w:pPr>
-      <w:r>
-        <w:rPr>
-          <w:rFonts w:ascii="Georgia" w:eastAsia="Times New Roman" w:hAnsi="Georgia" w:cs="Times New Roman"/>
-          <w:b/>
-          <w:bCs/>
-          <w:color w:val="000000"/>
-          <w:sz w:val="27"/>
-          <w:szCs w:val="27"/>
-        </w:rPr>
+        <w:pStyle w:val="Heading3"/>
+      </w:pPr>
+      <w:r>
         <w:t>Publisher and License</w:t>
       </w:r>
     </w:p>
@@ -279,26 +228,9 @@
     </w:p>
     <w:p>
       <w:pPr>
-        <w:spacing w:before="100" w:beforeAutospacing="1" w:after="0" w:line="240" w:lineRule="auto"/>
-        <w:outlineLvl w:val="2"/>
-        <w:rPr>
-          <w:rFonts w:ascii="Georgia" w:eastAsia="Times New Roman" w:hAnsi="Georgia" w:cs="Times New Roman"/>
-          <w:b/>
-          <w:bCs/>
-          <w:color w:val="000000"/>
-          <w:sz w:val="27"/>
-          <w:szCs w:val="27"/>
-        </w:rPr>
-      </w:pPr>
-      <w:r>
-        <w:rPr>
-          <w:rFonts w:ascii="Georgia" w:eastAsia="Times New Roman" w:hAnsi="Georgia" w:cs="Times New Roman"/>
-          <w:b/>
-          <w:bCs/>
-          <w:color w:val="000000"/>
-          <w:sz w:val="27"/>
-          <w:szCs w:val="27"/>
-        </w:rPr>
+        <w:pStyle w:val="Heading3"/>
+      </w:pPr>
+      <w:r>
         <w:t>Cover Art</w:t>
       </w:r>
     </w:p>
@@ -345,38 +277,13 @@
     </w:p>
     <w:p>
       <w:pPr>
-        <w:spacing w:before="100" w:beforeAutospacing="1" w:after="0" w:line="240" w:lineRule="auto"/>
-        <w:outlineLvl w:val="2"/>
-        <w:rPr>
-          <w:rFonts w:ascii="Georgia" w:eastAsia="Times New Roman" w:hAnsi="Georgia" w:cs="Times New Roman"/>
-          <w:b/>
-          <w:bCs/>
-          <w:color w:val="000000"/>
-          <w:sz w:val="27"/>
-          <w:szCs w:val="27"/>
-        </w:rPr>
-      </w:pPr>
-      <w:r>
-        <w:rPr>
-          <w:rFonts w:ascii="Georgia" w:eastAsia="Times New Roman" w:hAnsi="Georgia" w:cs="Times New Roman"/>
-          <w:b/>
-          <w:bCs/>
-          <w:color w:val="000000"/>
-          <w:sz w:val="27"/>
-          <w:szCs w:val="27"/>
-        </w:rPr>
+        <w:pStyle w:val="Heading3"/>
+      </w:pPr>
+      <w:r>
         <w:t xml:space="preserve">Statement of </w:t>
       </w:r>
       <w:proofErr w:type="spellStart"/>
       <w:r>
-        <w:rPr>
-          <w:rFonts w:ascii="Georgia" w:eastAsia="Times New Roman" w:hAnsi="Georgia" w:cs="Times New Roman"/>
-          <w:b/>
-          <w:bCs/>
-          <w:color w:val="000000"/>
-          <w:sz w:val="27"/>
-          <w:szCs w:val="27"/>
-        </w:rPr>
         <w:t>Nonaffiliation</w:t>
       </w:r>
       <w:proofErr w:type="spellEnd"/>
@@ -436,35 +343,18 @@
     </w:p>
     <w:p>
       <w:pPr>
+        <w:pStyle w:val="Heading3"/>
+      </w:pPr>
+      <w:r>
+        <w:t>Attribution</w:t>
+      </w:r>
+    </w:p>
+    <w:p>
+      <w:pPr>
         <w:spacing w:before="100" w:beforeAutospacing="1" w:after="0" w:line="240" w:lineRule="auto"/>
         <w:outlineLvl w:val="2"/>
         <w:rPr>
           <w:rFonts w:ascii="Georgia" w:eastAsia="Times New Roman" w:hAnsi="Georgia" w:cs="Times New Roman"/>
-          <w:b/>
-          <w:bCs/>
-          <w:color w:val="000000"/>
-          <w:sz w:val="27"/>
-          <w:szCs w:val="27"/>
-        </w:rPr>
-      </w:pPr>
-      <w:r>
-        <w:rPr>
-          <w:rFonts w:ascii="Georgia" w:eastAsia="Times New Roman" w:hAnsi="Georgia" w:cs="Times New Roman"/>
-          <w:b/>
-          <w:bCs/>
-          <w:color w:val="000000"/>
-          <w:sz w:val="27"/>
-          <w:szCs w:val="27"/>
-        </w:rPr>
-        <w:t>Attribution</w:t>
-      </w:r>
-    </w:p>
-    <w:p>
-      <w:pPr>
-        <w:spacing w:before="100" w:beforeAutospacing="1" w:after="0" w:line="240" w:lineRule="auto"/>
-        <w:outlineLvl w:val="2"/>
-        <w:rPr>
-          <w:rFonts w:ascii="Georgia" w:eastAsia="Times New Roman" w:hAnsi="Georgia" w:cs="Times New Roman"/>
           <w:color w:val="000000"/>
           <w:sz w:val="24"/>
           <w:szCs w:val="24"/>
@@ -581,26 +471,9 @@
     </w:p>
     <w:p>
       <w:pPr>
-        <w:spacing w:before="100" w:beforeAutospacing="1" w:after="0" w:line="240" w:lineRule="auto"/>
-        <w:outlineLvl w:val="2"/>
-        <w:rPr>
-          <w:rFonts w:ascii="Georgia" w:eastAsia="Times New Roman" w:hAnsi="Georgia" w:cs="Times New Roman"/>
-          <w:b/>
-          <w:bCs/>
-          <w:color w:val="000000"/>
-          <w:sz w:val="27"/>
-          <w:szCs w:val="27"/>
-        </w:rPr>
-      </w:pPr>
-      <w:r>
-        <w:rPr>
-          <w:rFonts w:ascii="Georgia" w:eastAsia="Times New Roman" w:hAnsi="Georgia" w:cs="Times New Roman"/>
-          <w:b/>
-          <w:bCs/>
-          <w:color w:val="000000"/>
-          <w:sz w:val="27"/>
-          <w:szCs w:val="27"/>
-        </w:rPr>
+        <w:pStyle w:val="Heading3"/>
+      </w:pPr>
+      <w:r>
         <w:t>Formats</w:t>
       </w:r>
     </w:p>
@@ -625,14 +498,6 @@
       </w:r>
     </w:p>
     <w:p/>
-    <w:p>
-      <w:pPr>
-        <w:pStyle w:val="Heading2"/>
-      </w:pPr>
-      <w:r>
-        <w:t>Table of Contents</w:t>
-      </w:r>
-    </w:p>
     <w:p>
       <w:r>
         <w:t>[ToC]</w:t>

</xml_diff>

<commit_message>
Restore [DATE] placeholder in Front Matter
</commit_message>
<xml_diff>
--- a/doc-src/docx/Indigo Book 2d ed Final Front Matter.docx
+++ b/doc-src/docx/Indigo Book 2d ed Final Front Matter.docx
@@ -53,7 +53,16 @@
           <w:sz w:val="24"/>
           <w:szCs w:val="24"/>
         </w:rPr>
-        <w:t xml:space="preserve"> August 7, 2023</w:t>
+        <w:t xml:space="preserve"> </w:t>
+      </w:r>
+      <w:r>
+        <w:rPr>
+          <w:rFonts w:ascii="Georgia" w:eastAsia="Times New Roman" w:hAnsi="Georgia" w:cs="Times New Roman"/>
+          <w:color w:val="000000"/>
+          <w:sz w:val="24"/>
+          <w:szCs w:val="24"/>
+        </w:rPr>
+        <w:t>[DATE]</w:t>
       </w:r>
       <w:r>
         <w:rPr>
@@ -200,7 +209,27 @@
           <w:sz w:val="24"/>
           <w:szCs w:val="24"/>
         </w:rPr>
-        <w:t>This file was published by Public.Resource.Org, Inc., (“Public Resource”) a California nonprofit corporation registered under I.R.C. § 501(c)(3). Contact information for Public Resource is at </w:t>
+        <w:t xml:space="preserve">This file was published by </w:t>
+      </w:r>
+      <w:proofErr w:type="gramStart"/>
+      <w:r>
+        <w:rPr>
+          <w:rFonts w:ascii="Georgia" w:eastAsia="Times New Roman" w:hAnsi="Georgia" w:cs="Times New Roman"/>
+          <w:color w:val="000000"/>
+          <w:sz w:val="24"/>
+          <w:szCs w:val="24"/>
+        </w:rPr>
+        <w:t>Public.Resource.Org</w:t>
+      </w:r>
+      <w:proofErr w:type="gramEnd"/>
+      <w:r>
+        <w:rPr>
+          <w:rFonts w:ascii="Georgia" w:eastAsia="Times New Roman" w:hAnsi="Georgia" w:cs="Times New Roman"/>
+          <w:color w:val="000000"/>
+          <w:sz w:val="24"/>
+          <w:szCs w:val="24"/>
+        </w:rPr>
+        <w:t>, Inc., (“Public Resource”) a California nonprofit corporation registered under I.R.C. § 501(c)(3). Contact information for Public Resource is at </w:t>
       </w:r>
       <w:hyperlink r:id="rId6" w:history="1">
         <w:r>
@@ -255,14 +284,25 @@
           <w:t>CC-0 public domain dedication</w:t>
         </w:r>
       </w:hyperlink>
-      <w:r>
-        <w:rPr>
-          <w:rFonts w:ascii="Georgia" w:eastAsia="Times New Roman" w:hAnsi="Georgia" w:cs="Times New Roman"/>
-          <w:color w:val="000000"/>
-          <w:sz w:val="24"/>
-          <w:szCs w:val="24"/>
-        </w:rPr>
-        <w:t>—“No Rights Reserved” and we waive all copyright and related rights in this work.</w:t>
+      <w:proofErr w:type="gramStart"/>
+      <w:r>
+        <w:rPr>
+          <w:rFonts w:ascii="Georgia" w:eastAsia="Times New Roman" w:hAnsi="Georgia" w:cs="Times New Roman"/>
+          <w:color w:val="000000"/>
+          <w:sz w:val="24"/>
+          <w:szCs w:val="24"/>
+        </w:rPr>
+        <w:t>—“</w:t>
+      </w:r>
+      <w:proofErr w:type="gramEnd"/>
+      <w:r>
+        <w:rPr>
+          <w:rFonts w:ascii="Georgia" w:eastAsia="Times New Roman" w:hAnsi="Georgia" w:cs="Times New Roman"/>
+          <w:color w:val="000000"/>
+          <w:sz w:val="24"/>
+          <w:szCs w:val="24"/>
+        </w:rPr>
+        <w:t>No Rights Reserved” and we waive all copyright and related rights in this work.</w:t>
       </w:r>
     </w:p>
     <w:p>
@@ -319,8 +359,13 @@
         <w:pStyle w:val="Heading3"/>
       </w:pPr>
       <w:r>
-        <w:t>Statement of Nonaffiliation</w:t>
-      </w:r>
+        <w:t xml:space="preserve">Statement of </w:t>
+      </w:r>
+      <w:proofErr w:type="spellStart"/>
+      <w:r>
+        <w:t>Nonaffiliation</w:t>
+      </w:r>
+      <w:proofErr w:type="spellEnd"/>
     </w:p>
     <w:p>
       <w:pPr>
@@ -422,7 +467,57 @@
           <w:sz w:val="24"/>
           <w:szCs w:val="24"/>
         </w:rPr>
-        <w:t> (Christopher Sprigman &amp; Jennifer Romig et al. eds., P</w:t>
+        <w:t xml:space="preserve"> (Christopher </w:t>
+      </w:r>
+      <w:proofErr w:type="spellStart"/>
+      <w:r>
+        <w:rPr>
+          <w:rFonts w:ascii="Georgia" w:eastAsia="Times New Roman" w:hAnsi="Georgia" w:cs="Times New Roman"/>
+          <w:color w:val="000000"/>
+          <w:sz w:val="24"/>
+          <w:szCs w:val="24"/>
+        </w:rPr>
+        <w:t>Sprigman</w:t>
+      </w:r>
+      <w:proofErr w:type="spellEnd"/>
+      <w:r>
+        <w:rPr>
+          <w:rFonts w:ascii="Georgia" w:eastAsia="Times New Roman" w:hAnsi="Georgia" w:cs="Times New Roman"/>
+          <w:color w:val="000000"/>
+          <w:sz w:val="24"/>
+          <w:szCs w:val="24"/>
+        </w:rPr>
+        <w:t xml:space="preserve"> &amp; Jennifer </w:t>
+      </w:r>
+      <w:proofErr w:type="spellStart"/>
+      <w:r>
+        <w:rPr>
+          <w:rFonts w:ascii="Georgia" w:eastAsia="Times New Roman" w:hAnsi="Georgia" w:cs="Times New Roman"/>
+          <w:color w:val="000000"/>
+          <w:sz w:val="24"/>
+          <w:szCs w:val="24"/>
+        </w:rPr>
+        <w:t>Romig</w:t>
+      </w:r>
+      <w:proofErr w:type="spellEnd"/>
+      <w:r>
+        <w:rPr>
+          <w:rFonts w:ascii="Georgia" w:eastAsia="Times New Roman" w:hAnsi="Georgia" w:cs="Times New Roman"/>
+          <w:color w:val="000000"/>
+          <w:sz w:val="24"/>
+          <w:szCs w:val="24"/>
+        </w:rPr>
+        <w:t xml:space="preserve"> et al. eds., </w:t>
+      </w:r>
+      <w:proofErr w:type="gramStart"/>
+      <w:r>
+        <w:rPr>
+          <w:rFonts w:ascii="Georgia" w:eastAsia="Times New Roman" w:hAnsi="Georgia" w:cs="Times New Roman"/>
+          <w:color w:val="000000"/>
+          <w:sz w:val="24"/>
+          <w:szCs w:val="24"/>
+        </w:rPr>
+        <w:t>P</w:t>
       </w:r>
       <w:r>
         <w:rPr>
@@ -440,7 +535,17 @@
           <w:sz w:val="24"/>
           <w:szCs w:val="24"/>
         </w:rPr>
-        <w:t>rg 2d ed. 2021</w:t>
+        <w:t>rg</w:t>
+      </w:r>
+      <w:proofErr w:type="gramEnd"/>
+      <w:r>
+        <w:rPr>
+          <w:rFonts w:ascii="Georgia" w:eastAsia="Times New Roman" w:hAnsi="Georgia" w:cs="Times New Roman"/>
+          <w:color w:val="000000"/>
+          <w:sz w:val="24"/>
+          <w:szCs w:val="24"/>
+        </w:rPr>
+        <w:t xml:space="preserve"> 2d ed. 2021</w:t>
       </w:r>
       <w:r>
         <w:rPr>
@@ -519,7 +624,15 @@
     <w:p/>
     <w:p>
       <w:r>
-        <w:t>[ToC]</w:t>
+        <w:t>[</w:t>
+      </w:r>
+      <w:proofErr w:type="spellStart"/>
+      <w:r>
+        <w:t>ToC</w:t>
+      </w:r>
+      <w:proofErr w:type="spellEnd"/>
+      <w:r>
+        <w:t>]</w:t>
       </w:r>
     </w:p>
     <w:p>
@@ -728,7 +841,23 @@
           <w:rFonts w:ascii="Georgia" w:hAnsi="Georgia"/>
           <w:color w:val="000000"/>
         </w:rPr>
-        <w:t>’s “Bluepages”—that is, </w:t>
+        <w:t>’s “</w:t>
+      </w:r>
+      <w:proofErr w:type="spellStart"/>
+      <w:r>
+        <w:rPr>
+          <w:rFonts w:ascii="Georgia" w:hAnsi="Georgia"/>
+          <w:color w:val="000000"/>
+        </w:rPr>
+        <w:t>Bluepages</w:t>
+      </w:r>
+      <w:proofErr w:type="spellEnd"/>
+      <w:r>
+        <w:rPr>
+          <w:rFonts w:ascii="Georgia" w:hAnsi="Georgia"/>
+          <w:color w:val="000000"/>
+        </w:rPr>
+        <w:t>”—that is, </w:t>
       </w:r>
       <w:r>
         <w:rPr>
@@ -1084,8 +1213,17 @@
           <w:rFonts w:ascii="Georgia" w:hAnsi="Georgia"/>
           <w:color w:val="000000"/>
         </w:rPr>
-        <w:t> was compiled by a team of students at the New York University School of Law, working under the direction of Professor Christopher Jon Sprigman</w:t>
-      </w:r>
+        <w:t xml:space="preserve"> was compiled by a team of students at the New York University School of Law, working under the direction of Professor Christopher Jon </w:t>
+      </w:r>
+      <w:proofErr w:type="spellStart"/>
+      <w:r>
+        <w:rPr>
+          <w:rFonts w:ascii="Georgia" w:hAnsi="Georgia"/>
+          <w:color w:val="000000"/>
+        </w:rPr>
+        <w:t>Sprigman</w:t>
+      </w:r>
+      <w:proofErr w:type="spellEnd"/>
       <w:r>
         <w:rPr>
           <w:rFonts w:ascii="Georgia" w:hAnsi="Georgia"/>
@@ -1107,7 +1245,23 @@
           <w:rFonts w:ascii="Georgia" w:hAnsi="Georgia"/>
           <w:color w:val="000000"/>
         </w:rPr>
-        <w:t xml:space="preserve"> was compiled by Professor Jennifer Murphy Romig with assistance from students at the Emory University School of Law, and published in beta form in 2021, with a final edition released in 2022. In the five years since the first edition of </w:t>
+        <w:t xml:space="preserve"> was compiled by Professor Jennifer Murphy </w:t>
+      </w:r>
+      <w:proofErr w:type="spellStart"/>
+      <w:r>
+        <w:rPr>
+          <w:rFonts w:ascii="Georgia" w:hAnsi="Georgia"/>
+          <w:color w:val="000000"/>
+        </w:rPr>
+        <w:t>Romig</w:t>
+      </w:r>
+      <w:proofErr w:type="spellEnd"/>
+      <w:r>
+        <w:rPr>
+          <w:rFonts w:ascii="Georgia" w:hAnsi="Georgia"/>
+          <w:color w:val="000000"/>
+        </w:rPr>
+        <w:t xml:space="preserve"> with assistance from students at the Emory University School of Law, and published in beta form in 2021, with a final edition released in 2022. In the five years since the first edition of </w:t>
       </w:r>
       <w:r>
         <w:rPr>
@@ -1330,8 +1484,17 @@
           <w:rFonts w:ascii="Georgia" w:hAnsi="Georgia"/>
           <w:color w:val="000000"/>
         </w:rPr>
-        <w:t>Jennifer Murphy Romig</w:t>
-      </w:r>
+        <w:t xml:space="preserve">Jennifer Murphy </w:t>
+      </w:r>
+      <w:proofErr w:type="spellStart"/>
+      <w:r>
+        <w:rPr>
+          <w:rFonts w:ascii="Georgia" w:hAnsi="Georgia"/>
+          <w:color w:val="000000"/>
+        </w:rPr>
+        <w:t>Romig</w:t>
+      </w:r>
+      <w:proofErr w:type="spellEnd"/>
       <w:r>
         <w:rPr>
           <w:rFonts w:ascii="Georgia" w:hAnsi="Georgia"/>

</xml_diff>

<commit_message>
Fix [ToC] in Word master and html
</commit_message>
<xml_diff>
--- a/doc-src/docx/Indigo Book 2d ed Final Front Matter.docx
+++ b/doc-src/docx/Indigo Book 2d ed Final Front Matter.docx
@@ -625,16 +625,14 @@
     </w:p>
     <w:p/>
     <w:p>
-      <w:r>
-        <w:t>[</w:t>
-      </w:r>
-      <w:proofErr w:type="spellStart"/>
-      <w:r>
-        <w:t>ToC</w:t>
-      </w:r>
-      <w:proofErr w:type="spellEnd"/>
-      <w:r>
-        <w:t>]</w:t>
+      <w:pPr>
+        <w:rPr>
+          <w:b/>
+          <w:bCs/>
+        </w:rPr>
+      </w:pPr>
+      <w:r>
+        <w:t>[ToC]</w:t>
       </w:r>
     </w:p>
     <w:p>

</xml_diff>